<commit_message>
Playing around with a simple couchbase connection
</commit_message>
<xml_diff>
--- a/Couchbase_Ausarbeitung_May_Weber_4CHITT.docx
+++ b/Couchbase_Ausarbeitung_May_Weber_4CHITT.docx
@@ -340,10 +340,8 @@
                 <w:b/>
                 <w:bCs/>
               </w:rPr>
-              <w:t>2</w:t>
-            </w:r>
-            <w:bookmarkStart w:id="0" w:name="_GoBack"/>
-            <w:bookmarkEnd w:id="0"/>
+              <w:t>3</w:t>
+            </w:r>
           </w:p>
         </w:tc>
       </w:tr>
@@ -462,14 +460,14 @@
                 <w:b/>
                 <w:bCs/>
               </w:rPr>
-              <w:t>Beendet am 2</w:t>
+              <w:t xml:space="preserve">Beendet am </w:t>
             </w:r>
             <w:r>
               <w:rPr>
                 <w:b/>
                 <w:bCs/>
               </w:rPr>
-              <w:t>5</w:t>
+              <w:t>01</w:t>
             </w:r>
             <w:r>
               <w:rPr>
@@ -483,7 +481,14 @@
                 <w:b/>
                 <w:bCs/>
               </w:rPr>
-              <w:t xml:space="preserve">April </w:t>
+              <w:t>Mai</w:t>
+            </w:r>
+            <w:r>
+              <w:rPr>
+                <w:b/>
+                <w:bCs/>
+              </w:rPr>
+              <w:t xml:space="preserve"> </w:t>
             </w:r>
             <w:r>
               <w:rPr>
@@ -550,7 +555,6 @@
           <w:rPr>
             <w:rStyle w:val="Hyperlink"/>
             <w:noProof/>
-            <w:lang w:bidi="hi-IN"/>
           </w:rPr>
           <w:t>1</w:t>
         </w:r>
@@ -569,7 +573,6 @@
           <w:rPr>
             <w:rStyle w:val="Hyperlink"/>
             <w:noProof/>
-            <w:lang w:bidi="hi-IN"/>
           </w:rPr>
           <w:t>Einführung</w:t>
         </w:r>
@@ -636,7 +639,6 @@
           <w:rPr>
             <w:rStyle w:val="Hyperlink"/>
             <w:noProof/>
-            <w:lang w:bidi="hi-IN"/>
           </w:rPr>
           <w:t>1.1</w:t>
         </w:r>
@@ -655,7 +657,6 @@
           <w:rPr>
             <w:rStyle w:val="Hyperlink"/>
             <w:noProof/>
-            <w:lang w:bidi="hi-IN"/>
           </w:rPr>
           <w:t>Ziele</w:t>
         </w:r>
@@ -722,7 +723,6 @@
           <w:rPr>
             <w:rStyle w:val="Hyperlink"/>
             <w:noProof/>
-            <w:lang w:bidi="hi-IN"/>
           </w:rPr>
           <w:t>1.2</w:t>
         </w:r>
@@ -741,7 +741,6 @@
           <w:rPr>
             <w:rStyle w:val="Hyperlink"/>
             <w:noProof/>
-            <w:lang w:bidi="hi-IN"/>
           </w:rPr>
           <w:t>Voraussetzungen</w:t>
         </w:r>
@@ -808,7 +807,6 @@
           <w:rPr>
             <w:rStyle w:val="Hyperlink"/>
             <w:noProof/>
-            <w:lang w:bidi="hi-IN"/>
           </w:rPr>
           <w:t>1.3</w:t>
         </w:r>
@@ -827,7 +825,6 @@
           <w:rPr>
             <w:rStyle w:val="Hyperlink"/>
             <w:noProof/>
-            <w:lang w:bidi="hi-IN"/>
           </w:rPr>
           <w:t>Aufgabenstellung</w:t>
         </w:r>
@@ -894,7 +891,6 @@
           <w:rPr>
             <w:rStyle w:val="Hyperlink"/>
             <w:noProof/>
-            <w:lang w:bidi="hi-IN"/>
           </w:rPr>
           <w:t>2</w:t>
         </w:r>
@@ -913,7 +909,6 @@
           <w:rPr>
             <w:rStyle w:val="Hyperlink"/>
             <w:noProof/>
-            <w:lang w:bidi="hi-IN"/>
           </w:rPr>
           <w:t>Ergebnisse</w:t>
         </w:r>
@@ -980,7 +975,6 @@
           <w:rPr>
             <w:rStyle w:val="Hyperlink"/>
             <w:noProof/>
-            <w:lang w:bidi="hi-IN"/>
           </w:rPr>
           <w:t>2.1</w:t>
         </w:r>
@@ -999,7 +993,6 @@
           <w:rPr>
             <w:rStyle w:val="Hyperlink"/>
             <w:noProof/>
-            <w:lang w:bidi="hi-IN"/>
           </w:rPr>
           <w:t>Installation und Inbetriebnahme</w:t>
         </w:r>
@@ -1066,7 +1059,6 @@
           <w:rPr>
             <w:rStyle w:val="Hyperlink"/>
             <w:noProof/>
-            <w:lang w:bidi="hi-IN"/>
           </w:rPr>
           <w:t>2.2</w:t>
         </w:r>
@@ -1085,7 +1077,6 @@
           <w:rPr>
             <w:rStyle w:val="Hyperlink"/>
             <w:noProof/>
-            <w:lang w:bidi="hi-IN"/>
           </w:rPr>
           <w:t>CLI Befehle</w:t>
         </w:r>
@@ -1152,7 +1143,6 @@
           <w:rPr>
             <w:rStyle w:val="Hyperlink"/>
             <w:noProof/>
-            <w:lang w:bidi="hi-IN"/>
           </w:rPr>
           <w:t>2.3</w:t>
         </w:r>
@@ -1171,7 +1161,6 @@
           <w:rPr>
             <w:rStyle w:val="Hyperlink"/>
             <w:noProof/>
-            <w:lang w:bidi="hi-IN"/>
           </w:rPr>
           <w:t>API Installation und Verwendung</w:t>
         </w:r>
@@ -1238,7 +1227,6 @@
           <w:rPr>
             <w:rStyle w:val="Hyperlink"/>
             <w:noProof/>
-            <w:lang w:bidi="hi-IN"/>
           </w:rPr>
           <w:t>2.4</w:t>
         </w:r>
@@ -1257,7 +1245,6 @@
           <w:rPr>
             <w:rStyle w:val="Hyperlink"/>
             <w:noProof/>
-            <w:lang w:bidi="hi-IN"/>
           </w:rPr>
           <w:t>Dokumentenstruktur</w:t>
         </w:r>
@@ -1324,7 +1311,6 @@
           <w:rPr>
             <w:rStyle w:val="Hyperlink"/>
             <w:noProof/>
-            <w:lang w:bidi="hi-IN"/>
           </w:rPr>
           <w:t>2.5</w:t>
         </w:r>
@@ -1343,7 +1329,6 @@
           <w:rPr>
             <w:rStyle w:val="Hyperlink"/>
             <w:noProof/>
-            <w:lang w:bidi="hi-IN"/>
           </w:rPr>
           <w:t>Indizierung &amp; Map-Reduce</w:t>
         </w:r>
@@ -1410,7 +1395,6 @@
           <w:rPr>
             <w:rStyle w:val="Hyperlink"/>
             <w:noProof/>
-            <w:lang w:bidi="hi-IN"/>
           </w:rPr>
           <w:t>2.6</w:t>
         </w:r>
@@ -1429,7 +1413,6 @@
           <w:rPr>
             <w:rStyle w:val="Hyperlink"/>
             <w:noProof/>
-            <w:lang w:bidi="hi-IN"/>
           </w:rPr>
           <w:t>Erstellung und Verwendung von eigenen Views</w:t>
         </w:r>
@@ -1496,7 +1479,6 @@
           <w:rPr>
             <w:rStyle w:val="Hyperlink"/>
             <w:noProof/>
-            <w:lang w:bidi="hi-IN"/>
           </w:rPr>
           <w:t>3</w:t>
         </w:r>
@@ -1515,7 +1497,6 @@
           <w:rPr>
             <w:rStyle w:val="Hyperlink"/>
             <w:noProof/>
-            <w:lang w:bidi="hi-IN"/>
           </w:rPr>
           <w:t>GitHub Link</w:t>
         </w:r>
@@ -1582,7 +1563,6 @@
           <w:rPr>
             <w:rStyle w:val="Hyperlink"/>
             <w:noProof/>
-            <w:lang w:bidi="hi-IN"/>
           </w:rPr>
           <w:t>4</w:t>
         </w:r>
@@ -1601,7 +1581,6 @@
           <w:rPr>
             <w:rStyle w:val="Hyperlink"/>
             <w:noProof/>
-            <w:lang w:bidi="hi-IN"/>
           </w:rPr>
           <w:t>Zeitmanagement</w:t>
         </w:r>
@@ -1668,7 +1647,6 @@
           <w:rPr>
             <w:rStyle w:val="Hyperlink"/>
             <w:noProof/>
-            <w:lang w:bidi="hi-IN"/>
           </w:rPr>
           <w:t>5</w:t>
         </w:r>
@@ -1687,7 +1665,6 @@
           <w:rPr>
             <w:rStyle w:val="Hyperlink"/>
             <w:noProof/>
-            <w:lang w:bidi="hi-IN"/>
           </w:rPr>
           <w:t>Literaturverzeichnis</w:t>
         </w:r>
@@ -1744,15 +1721,61 @@
         <w:pStyle w:val="berschrift1"/>
         <w:pageBreakBefore/>
       </w:pPr>
-      <w:bookmarkStart w:id="1" w:name="_Toc449373390"/>
+      <w:bookmarkStart w:id="0" w:name="_Toc449373390"/>
       <w:r>
         <w:t>Einführung</w:t>
       </w:r>
+      <w:bookmarkEnd w:id="0"/>
+    </w:p>
+    <w:p>
+      <w:r>
+        <w:t xml:space="preserve">Nachdem </w:t>
+      </w:r>
+      <w:proofErr w:type="spellStart"/>
+      <w:r>
+        <w:t>NoSQL</w:t>
+      </w:r>
+      <w:proofErr w:type="spellEnd"/>
+      <w:r>
+        <w:t xml:space="preserve"> im Unterricht besprochen wurde, soll auch praktisch damit gearbeitet werden. Dafür wird vorerst das dokumentenorientierte, </w:t>
+      </w:r>
+      <w:proofErr w:type="spellStart"/>
+      <w:r>
+        <w:t>key-value</w:t>
+      </w:r>
+      <w:proofErr w:type="spellEnd"/>
+      <w:r>
+        <w:t xml:space="preserve"> basierte System Couchbase verwendet.</w:t>
+      </w:r>
+    </w:p>
+    <w:p>
+      <w:pPr>
+        <w:pStyle w:val="berschrift2"/>
+      </w:pPr>
+      <w:bookmarkStart w:id="1" w:name="_Toc449373391"/>
+      <w:r>
+        <w:t>Ziele</w:t>
+      </w:r>
       <w:bookmarkEnd w:id="1"/>
     </w:p>
     <w:p>
       <w:r>
-        <w:t xml:space="preserve">Nachdem </w:t>
+        <w:t>Ziel ist es sich mit der Verwendung von Couchbase vertraut zu machen, als auch ein Nachschlagewerk zur Unterstützung zu schaffen.</w:t>
+      </w:r>
+    </w:p>
+    <w:p>
+      <w:pPr>
+        <w:pStyle w:val="berschrift2"/>
+      </w:pPr>
+      <w:bookmarkStart w:id="2" w:name="_Toc449373392"/>
+      <w:r>
+        <w:t>Voraussetzungen</w:t>
+      </w:r>
+      <w:bookmarkEnd w:id="2"/>
+    </w:p>
+    <w:p>
+      <w:r>
+        <w:t xml:space="preserve">Vorausgesetzt werden die theoretischen Grundlagen zu </w:t>
       </w:r>
       <w:proofErr w:type="spellStart"/>
       <w:r>
@@ -1760,64 +1783,18 @@
       </w:r>
       <w:proofErr w:type="spellEnd"/>
       <w:r>
-        <w:t xml:space="preserve"> im Unterricht besprochen wurde, soll auch praktisch damit gearbeitet werden. Dafür wird vorerst das dokumentenorientierte, </w:t>
-      </w:r>
-      <w:proofErr w:type="spellStart"/>
-      <w:r>
-        <w:t>key-value</w:t>
-      </w:r>
-      <w:proofErr w:type="spellEnd"/>
-      <w:r>
-        <w:t xml:space="preserve"> basierte System Couchbase verwendet.</w:t>
+        <w:t>.</w:t>
       </w:r>
     </w:p>
     <w:p>
       <w:pPr>
         <w:pStyle w:val="berschrift2"/>
       </w:pPr>
-      <w:bookmarkStart w:id="2" w:name="_Toc449373391"/>
-      <w:r>
-        <w:t>Ziele</w:t>
-      </w:r>
-      <w:bookmarkEnd w:id="2"/>
-    </w:p>
-    <w:p>
-      <w:r>
-        <w:t>Ziel ist es sich mit der Verwendung von Couchbase vertraut zu machen, als auch ein Nachschlagewerk zur Unterstützung zu schaffen.</w:t>
-      </w:r>
-    </w:p>
-    <w:p>
-      <w:pPr>
-        <w:pStyle w:val="berschrift2"/>
-      </w:pPr>
-      <w:bookmarkStart w:id="3" w:name="_Toc449373392"/>
-      <w:r>
-        <w:t>Voraussetzungen</w:t>
+      <w:bookmarkStart w:id="3" w:name="_Toc449373393"/>
+      <w:r>
+        <w:t>Aufgabenstellung</w:t>
       </w:r>
       <w:bookmarkEnd w:id="3"/>
-    </w:p>
-    <w:p>
-      <w:r>
-        <w:t xml:space="preserve">Vorausgesetzt werden die theoretischen Grundlagen zu </w:t>
-      </w:r>
-      <w:proofErr w:type="spellStart"/>
-      <w:r>
-        <w:t>NoSQL</w:t>
-      </w:r>
-      <w:proofErr w:type="spellEnd"/>
-      <w:r>
-        <w:t>.</w:t>
-      </w:r>
-    </w:p>
-    <w:p>
-      <w:pPr>
-        <w:pStyle w:val="berschrift2"/>
-      </w:pPr>
-      <w:bookmarkStart w:id="4" w:name="_Toc449373393"/>
-      <w:r>
-        <w:t>Aufgabenstellung</w:t>
-      </w:r>
-      <w:bookmarkEnd w:id="4"/>
     </w:p>
     <w:p>
       <w:r>
@@ -1941,21 +1918,21 @@
         <w:pStyle w:val="berschrift1"/>
         <w:pageBreakBefore/>
       </w:pPr>
-      <w:bookmarkStart w:id="5" w:name="_Toc449373394"/>
+      <w:bookmarkStart w:id="4" w:name="_Toc449373394"/>
       <w:r>
         <w:t>Ergebnisse</w:t>
       </w:r>
+      <w:bookmarkEnd w:id="4"/>
+    </w:p>
+    <w:p>
+      <w:pPr>
+        <w:pStyle w:val="berschrift2"/>
+      </w:pPr>
+      <w:bookmarkStart w:id="5" w:name="_Toc449373395"/>
+      <w:r>
+        <w:t>Installation und Inbetriebnahme</w:t>
+      </w:r>
       <w:bookmarkEnd w:id="5"/>
-    </w:p>
-    <w:p>
-      <w:pPr>
-        <w:pStyle w:val="berschrift2"/>
-      </w:pPr>
-      <w:bookmarkStart w:id="6" w:name="_Toc449373395"/>
-      <w:r>
-        <w:t>Installation und Inbetriebnahme</w:t>
-      </w:r>
-      <w:bookmarkEnd w:id="6"/>
     </w:p>
     <w:p>
       <w:pPr>
@@ -2136,24 +2113,14 @@
       <w:r>
         <w:t xml:space="preserve">Abbildung </w:t>
       </w:r>
-      <w:r>
-        <w:fldChar w:fldCharType="begin"/>
-      </w:r>
-      <w:r>
-        <w:instrText xml:space="preserve"> SEQ Abbildung \* ARABIC </w:instrText>
-      </w:r>
-      <w:r>
-        <w:fldChar w:fldCharType="separate"/>
-      </w:r>
-      <w:r>
-        <w:rPr>
-          <w:noProof/>
-        </w:rPr>
-        <w:t>1</w:t>
-      </w:r>
-      <w:r>
-        <w:fldChar w:fldCharType="end"/>
-      </w:r>
+      <w:fldSimple w:instr=" SEQ Abbildung \* ARABIC ">
+        <w:r>
+          <w:rPr>
+            <w:noProof/>
+          </w:rPr>
+          <w:t>1</w:t>
+        </w:r>
+      </w:fldSimple>
       <w:r>
         <w:t>: Installationsausgabe</w:t>
       </w:r>
@@ -2312,24 +2279,14 @@
       <w:r>
         <w:t xml:space="preserve">Abbildung </w:t>
       </w:r>
-      <w:r>
-        <w:fldChar w:fldCharType="begin"/>
-      </w:r>
-      <w:r>
-        <w:instrText xml:space="preserve"> SEQ Abbildung \* ARABIC </w:instrText>
-      </w:r>
-      <w:r>
-        <w:fldChar w:fldCharType="separate"/>
-      </w:r>
-      <w:r>
-        <w:rPr>
-          <w:noProof/>
-        </w:rPr>
-        <w:t>2</w:t>
-      </w:r>
-      <w:r>
-        <w:fldChar w:fldCharType="end"/>
-      </w:r>
+      <w:fldSimple w:instr=" SEQ Abbildung \* ARABIC ">
+        <w:r>
+          <w:rPr>
+            <w:noProof/>
+          </w:rPr>
+          <w:t>2</w:t>
+        </w:r>
+      </w:fldSimple>
       <w:r>
         <w:t>: Konfiguration 1</w:t>
       </w:r>
@@ -2463,24 +2420,14 @@
       <w:r>
         <w:t xml:space="preserve">Abbildung </w:t>
       </w:r>
-      <w:r>
-        <w:fldChar w:fldCharType="begin"/>
-      </w:r>
-      <w:r>
-        <w:instrText xml:space="preserve"> SEQ Abbildung \* ARABIC </w:instrText>
-      </w:r>
-      <w:r>
-        <w:fldChar w:fldCharType="separate"/>
-      </w:r>
-      <w:r>
-        <w:rPr>
-          <w:noProof/>
-        </w:rPr>
-        <w:t>3</w:t>
-      </w:r>
-      <w:r>
-        <w:fldChar w:fldCharType="end"/>
-      </w:r>
+      <w:fldSimple w:instr=" SEQ Abbildung \* ARABIC ">
+        <w:r>
+          <w:rPr>
+            <w:noProof/>
+          </w:rPr>
+          <w:t>3</w:t>
+        </w:r>
+      </w:fldSimple>
       <w:r>
         <w:t>: Dritter Konfigurationsschritt</w:t>
       </w:r>
@@ -2514,7 +2461,59 @@
       </w:r>
       <w:proofErr w:type="spellEnd"/>
       <w:r>
-        <w:t>, XDCR und Backup verfügbar sind. [COU.6]</w:t>
+        <w:t>, XDCR und Backup verfügbar sind.</w:t>
+      </w:r>
+      <w:r>
+        <w:t xml:space="preserve"> Bei </w:t>
+      </w:r>
+      <w:proofErr w:type="spellStart"/>
+      <w:r>
+        <w:t>Memcached</w:t>
+      </w:r>
+      <w:proofErr w:type="spellEnd"/>
+      <w:r>
+        <w:t xml:space="preserve"> werden die Daten nur im RAM gespeichert, bei Couchbase zusätzlich noch persistiert. Ein Anwendungsfall für </w:t>
+      </w:r>
+      <w:proofErr w:type="spellStart"/>
+      <w:r>
+        <w:t>Memcached</w:t>
+      </w:r>
+      <w:proofErr w:type="spellEnd"/>
+      <w:r>
+        <w:t xml:space="preserve"> ist die Verwendung parallel zu einem RDBMS. Die häufig verwendeten Daten des RDBMS werden</w:t>
+      </w:r>
+      <w:r>
+        <w:t xml:space="preserve"> </w:t>
+      </w:r>
+      <w:r>
+        <w:t xml:space="preserve">in einem </w:t>
+      </w:r>
+      <w:proofErr w:type="spellStart"/>
+      <w:r>
+        <w:t>Memcached</w:t>
+      </w:r>
+      <w:proofErr w:type="spellEnd"/>
+      <w:r>
+        <w:t xml:space="preserve"> </w:t>
+      </w:r>
+      <w:proofErr w:type="spellStart"/>
+      <w:r>
+        <w:t>Bucket</w:t>
+      </w:r>
+      <w:proofErr w:type="spellEnd"/>
+      <w:r>
+        <w:t xml:space="preserve"> zusätzlich zur Verfügung gestellt, um die Performance zu erhöhen</w:t>
+      </w:r>
+      <w:proofErr w:type="gramStart"/>
+      <w:r>
+        <w:t>.</w:t>
+      </w:r>
+      <w:r>
+        <w:t>[</w:t>
+      </w:r>
+      <w:proofErr w:type="gramEnd"/>
+      <w:r>
+        <w:t>COU.6]</w:t>
       </w:r>
     </w:p>
     <w:p>
@@ -2686,11 +2685,9 @@
       <w:r>
         <w:t xml:space="preserve"> geleert werden kann. In einer Produktionsumgebung sollte </w:t>
       </w:r>
-      <w:proofErr w:type="gramStart"/>
-      <w:r>
-        <w:t>dies</w:t>
-      </w:r>
-      <w:proofErr w:type="gramEnd"/>
+      <w:r>
+        <w:t>diese</w:t>
+      </w:r>
       <w:r>
         <w:t xml:space="preserve"> Option nicht gesetzt werden.</w:t>
       </w:r>
@@ -2748,24 +2745,14 @@
       <w:r>
         <w:t xml:space="preserve">Abbildung </w:t>
       </w:r>
-      <w:r>
-        <w:fldChar w:fldCharType="begin"/>
-      </w:r>
-      <w:r>
-        <w:instrText xml:space="preserve"> SEQ Abbildung \* ARABIC </w:instrText>
-      </w:r>
-      <w:r>
-        <w:fldChar w:fldCharType="separate"/>
-      </w:r>
-      <w:r>
-        <w:rPr>
-          <w:noProof/>
-        </w:rPr>
-        <w:t>4</w:t>
-      </w:r>
-      <w:r>
-        <w:fldChar w:fldCharType="end"/>
-      </w:r>
+      <w:fldSimple w:instr=" SEQ Abbildung \* ARABIC ">
+        <w:r>
+          <w:rPr>
+            <w:noProof/>
+          </w:rPr>
+          <w:t>4</w:t>
+        </w:r>
+      </w:fldSimple>
       <w:r>
         <w:t>: Benachrichtigungen</w:t>
       </w:r>
@@ -2780,61 +2767,129 @@
         <w:t>Zuletzt muss noch ein Administrator Account angelegt werden.</w:t>
       </w:r>
       <w:r>
-        <w:t xml:space="preserve"> </w:t>
-      </w:r>
-      <w:r>
-        <w:t>[COU.5]</w:t>
+        <w:t xml:space="preserve"> [COU.5]</w:t>
       </w:r>
     </w:p>
     <w:p>
       <w:pPr>
         <w:pStyle w:val="berschrift2"/>
       </w:pPr>
-      <w:bookmarkStart w:id="7" w:name="_Toc449373396"/>
+      <w:bookmarkStart w:id="6" w:name="_Toc449373396"/>
       <w:r>
         <w:t>CLI Befehle</w:t>
       </w:r>
+      <w:bookmarkEnd w:id="6"/>
+    </w:p>
+    <w:p>
+      <w:pPr>
+        <w:pStyle w:val="berschrift2"/>
+      </w:pPr>
+      <w:bookmarkStart w:id="7" w:name="_Toc449373397"/>
+      <w:r>
+        <w:t>API Installation und Verwendung</w:t>
+      </w:r>
       <w:bookmarkEnd w:id="7"/>
     </w:p>
     <w:p>
+      <w:r>
+        <w:t>Da wir mit Java die meiste Erfahrung sammeln konnten, wird die Installation und Verwendung der Java SDK beschrieben.</w:t>
+      </w:r>
+    </w:p>
+    <w:p>
+      <w:r>
+        <w:t>Zuerst sollte man sich unter dem Punkt „</w:t>
+      </w:r>
+      <w:proofErr w:type="spellStart"/>
+      <w:r>
+        <w:t>Overview</w:t>
+      </w:r>
+      <w:proofErr w:type="spellEnd"/>
+      <w:r>
+        <w:t>“ die passende SDK Version zur Couchbase Version suchen.</w:t>
+      </w:r>
+    </w:p>
+    <w:p>
+      <w:r>
+        <w:t xml:space="preserve">Unter „Download </w:t>
+      </w:r>
+      <w:proofErr w:type="spellStart"/>
+      <w:r>
+        <w:t>and</w:t>
+      </w:r>
+      <w:proofErr w:type="spellEnd"/>
+      <w:r>
+        <w:t xml:space="preserve"> API </w:t>
+      </w:r>
+      <w:proofErr w:type="spellStart"/>
+      <w:r>
+        <w:t>reference</w:t>
+      </w:r>
+      <w:proofErr w:type="spellEnd"/>
+      <w:r>
+        <w:t xml:space="preserve">“ findet man die gewünschte SDK Version als Download, sowie die zugehörige API. Zur Installation kann man entweder ein </w:t>
+      </w:r>
+      <w:proofErr w:type="spellStart"/>
+      <w:r>
+        <w:t>Maven</w:t>
+      </w:r>
+      <w:proofErr w:type="spellEnd"/>
+      <w:r>
+        <w:t xml:space="preserve"> Projekt verwenden und die </w:t>
+      </w:r>
+      <w:proofErr w:type="spellStart"/>
+      <w:r>
+        <w:t>Dependencies</w:t>
+      </w:r>
+      <w:proofErr w:type="spellEnd"/>
+      <w:r>
+        <w:t xml:space="preserve"> wie beschrieben eintragen oder man lädt ein Archiv herunter und bindet die JAR Files in den </w:t>
+      </w:r>
+      <w:proofErr w:type="spellStart"/>
+      <w:r>
+        <w:t>Build</w:t>
+      </w:r>
+      <w:proofErr w:type="spellEnd"/>
+      <w:r>
+        <w:t xml:space="preserve"> Path ein. [COU.8]</w:t>
+      </w:r>
+    </w:p>
+    <w:p>
+      <w:r>
+        <w:t>Host File Eintrag!</w:t>
+      </w:r>
+      <w:bookmarkStart w:id="8" w:name="_GoBack"/>
+      <w:bookmarkEnd w:id="8"/>
+    </w:p>
+    <w:p>
       <w:pPr>
         <w:pStyle w:val="berschrift2"/>
       </w:pPr>
-      <w:bookmarkStart w:id="8" w:name="_Toc449373397"/>
-      <w:r>
-        <w:t>API Installation und Verwendung</w:t>
-      </w:r>
-      <w:bookmarkEnd w:id="8"/>
-    </w:p>
+      <w:bookmarkStart w:id="9" w:name="_Toc449373398"/>
+      <w:r>
+        <w:t>Dokumentenstruktur</w:t>
+      </w:r>
+      <w:bookmarkEnd w:id="9"/>
+    </w:p>
+    <w:p/>
     <w:p>
       <w:pPr>
         <w:pStyle w:val="berschrift2"/>
       </w:pPr>
-      <w:bookmarkStart w:id="9" w:name="_Toc449373398"/>
-      <w:r>
-        <w:t>Dokumentenstruktur</w:t>
-      </w:r>
-      <w:bookmarkEnd w:id="9"/>
+      <w:bookmarkStart w:id="10" w:name="_Toc449373399"/>
+      <w:r>
+        <w:t xml:space="preserve">Indizierung &amp; </w:t>
+      </w:r>
+      <w:proofErr w:type="spellStart"/>
+      <w:r>
+        <w:t>Map-Reduce</w:t>
+      </w:r>
+      <w:bookmarkEnd w:id="10"/>
+      <w:proofErr w:type="spellEnd"/>
     </w:p>
     <w:p>
       <w:pPr>
         <w:pStyle w:val="berschrift2"/>
       </w:pPr>
-      <w:bookmarkStart w:id="10" w:name="_Toc449373399"/>
-      <w:r>
-        <w:t xml:space="preserve">Indizierung &amp; </w:t>
-      </w:r>
-      <w:proofErr w:type="spellStart"/>
-      <w:r>
-        <w:t>Map-Reduce</w:t>
-      </w:r>
-      <w:bookmarkEnd w:id="10"/>
-      <w:proofErr w:type="spellEnd"/>
-    </w:p>
-    <w:p>
-      <w:pPr>
-        <w:pStyle w:val="berschrift2"/>
-      </w:pPr>
       <w:bookmarkStart w:id="11" w:name="_Toc449373400"/>
       <w:r>
         <w:t>Erstellung und Verwendung von eigenen Views</w:t>
@@ -2867,7 +2922,6 @@
         <w:r>
           <w:rPr>
             <w:rStyle w:val="Hyperlink"/>
-            <w:lang w:val="de-AT" w:eastAsia="zh-CN" w:bidi="hi-IN"/>
           </w:rPr>
           <w:t>https://github.com/dmay-tgm/Couchbase-Basics</w:t>
         </w:r>
@@ -3567,9 +3621,15 @@
           <w:p>
             <w:pPr>
               <w:pStyle w:val="Textkrper"/>
-            </w:pPr>
-            <w:r>
-              <w:t>25.04.2016</w:t>
+              <w:tabs>
+                <w:tab w:val="left" w:pos="1950"/>
+              </w:tabs>
+            </w:pPr>
+            <w:r>
+              <w:t>01.05.2016</w:t>
+            </w:r>
+            <w:r>
+              <w:tab/>
             </w:r>
           </w:p>
         </w:tc>
@@ -3609,11 +3669,11 @@
             <w:pPr>
               <w:pStyle w:val="Textkrper"/>
               <w:tabs>
-                <w:tab w:val="left" w:pos="2055"/>
+                <w:tab w:val="left" w:pos="1950"/>
               </w:tabs>
             </w:pPr>
             <w:r>
-              <w:t>25.04.2016</w:t>
+              <w:t>01.05.2016</w:t>
             </w:r>
             <w:r>
               <w:tab/>
@@ -3655,9 +3715,24 @@
           <w:p>
             <w:pPr>
               <w:pStyle w:val="Textkrper"/>
-            </w:pPr>
-            <w:r>
-              <w:t>25.04.2016</w:t>
+              <w:tabs>
+                <w:tab w:val="left" w:pos="1950"/>
+              </w:tabs>
+            </w:pPr>
+            <w:r>
+              <w:t>01</w:t>
+            </w:r>
+            <w:r>
+              <w:t>.0</w:t>
+            </w:r>
+            <w:r>
+              <w:t>5</w:t>
+            </w:r>
+            <w:r>
+              <w:t>.2016</w:t>
+            </w:r>
+            <w:r>
+              <w:tab/>
             </w:r>
           </w:p>
         </w:tc>
@@ -3669,6 +3744,9 @@
             <w:pPr>
               <w:pStyle w:val="Textkrper"/>
             </w:pPr>
+            <w:r>
+              <w:t xml:space="preserve">0.1 </w:t>
+            </w:r>
             <w:r>
               <w:t>h</w:t>
             </w:r>
@@ -4357,7 +4435,6 @@
         <w:r>
           <w:rPr>
             <w:rStyle w:val="Hyperlink"/>
-            <w:lang w:val="de-AT" w:eastAsia="zh-CN" w:bidi="hi-IN"/>
           </w:rPr>
           <w:t>https://elearning.tgm.ac.at/mod/assign/view.php?id=40870</w:t>
         </w:r>
@@ -4429,7 +4506,6 @@
         <w:r>
           <w:rPr>
             <w:rStyle w:val="Hyperlink"/>
-            <w:lang w:val="de-AT" w:eastAsia="zh-CN" w:bidi="hi-IN"/>
           </w:rPr>
           <w:t>http://www.couchbase.com/nosql-databases/downloads</w:t>
         </w:r>
@@ -4522,7 +4598,6 @@
         <w:r>
           <w:rPr>
             <w:rStyle w:val="Hyperlink"/>
-            <w:lang w:val="de-AT" w:eastAsia="zh-CN" w:bidi="hi-IN"/>
           </w:rPr>
           <w:t>http://developer.couchbase.com/documentation/server/4.1/getting-started/installing.html</w:t>
         </w:r>
@@ -4607,7 +4682,6 @@
         <w:r>
           <w:rPr>
             <w:rStyle w:val="Hyperlink"/>
-            <w:lang w:val="de-AT" w:eastAsia="zh-CN" w:bidi="hi-IN"/>
           </w:rPr>
           <w:t>http://developer.couchbase.com/documentation/server/4.1/install/thp-disable.html</w:t>
         </w:r>
@@ -4716,7 +4790,6 @@
         <w:r>
           <w:rPr>
             <w:rStyle w:val="Hyperlink"/>
-            <w:lang w:val="de-AT" w:eastAsia="zh-CN" w:bidi="hi-IN"/>
           </w:rPr>
           <w:t>http://developer.couchbase.com/documentation/server/4.1/install/install-swap-space.html</w:t>
         </w:r>
@@ -4811,11 +4884,10 @@
       <w:r>
         <w:t xml:space="preserve"> </w:t>
       </w:r>
-      <w:hyperlink r:id="rId18" w:history="1">
+      <w:hyperlink r:id="rId18" w:anchor="topic12527" w:history="1">
         <w:r>
           <w:rPr>
             <w:rStyle w:val="Hyperlink"/>
-            <w:lang w:val="de-AT" w:eastAsia="zh-CN" w:bidi="hi-IN"/>
           </w:rPr>
           <w:t>http://developer.couchbase.com/documentation/server/4.1/install/init-setup.html#topic12527</w:t>
         </w:r>
@@ -4894,7 +4966,6 @@
         <w:r>
           <w:rPr>
             <w:rStyle w:val="Hyperlink"/>
-            <w:lang w:val="de-AT" w:eastAsia="zh-CN" w:bidi="hi-IN"/>
           </w:rPr>
           <w:t>http://developer.couchbase.com/documentation/server/4.1/architecture/core-data-access-buckets.html</w:t>
         </w:r>
@@ -4933,10 +5004,89 @@
         <w:t>[</w:t>
       </w:r>
       <w:r>
+        <w:t>COU.7</w:t>
+      </w:r>
+      <w:r>
+        <w:t>]</w:t>
+      </w:r>
+      <w:r>
+        <w:tab/>
+      </w:r>
+      <w:r>
+        <w:t>Couchbase (Version 4.1)</w:t>
+      </w:r>
+      <w:r>
+        <w:t xml:space="preserve">. </w:t>
+      </w:r>
+      <w:r>
+        <w:br/>
+        <w:t xml:space="preserve">View </w:t>
+      </w:r>
+      <w:proofErr w:type="spellStart"/>
+      <w:r>
+        <w:t>replication</w:t>
+      </w:r>
+      <w:proofErr w:type="spellEnd"/>
+      <w:r>
+        <w:t xml:space="preserve"> </w:t>
+      </w:r>
+      <w:r>
+        <w:t xml:space="preserve">[Online]. </w:t>
+      </w:r>
+      <w:proofErr w:type="spellStart"/>
+      <w:r>
+        <w:t>Available</w:t>
+      </w:r>
+      <w:proofErr w:type="spellEnd"/>
+      <w:r>
+        <w:t xml:space="preserve"> at:</w:t>
+      </w:r>
+      <w:r>
+        <w:t xml:space="preserve"> </w:t>
+      </w:r>
+      <w:hyperlink r:id="rId20" w:history="1">
+        <w:r>
+          <w:rPr>
+            <w:rStyle w:val="Hyperlink"/>
+          </w:rPr>
+          <w:t>http://developer.couchbase.com/documentation/server/4.1/indexes/mapreduce-view-replication.html</w:t>
+        </w:r>
+      </w:hyperlink>
+      <w:r>
+        <w:t xml:space="preserve">  </w:t>
+      </w:r>
+      <w:r>
+        <w:br/>
+      </w:r>
+      <w:r>
+        <w:t xml:space="preserve">[abgerufen am </w:t>
+      </w:r>
+      <w:r>
+        <w:t>25</w:t>
+      </w:r>
+      <w:r>
+        <w:t>.0</w:t>
+      </w:r>
+      <w:r>
+        <w:t>4</w:t>
+      </w:r>
+      <w:r>
+        <w:t>.2016]</w:t>
+      </w:r>
+    </w:p>
+    <w:p>
+      <w:pPr>
+        <w:pStyle w:val="Textkrper"/>
+        <w:ind w:left="1418" w:hanging="1418"/>
+      </w:pPr>
+      <w:r>
+        <w:t>[</w:t>
+      </w:r>
+      <w:r>
         <w:t>COU.</w:t>
       </w:r>
       <w:r>
-        <w:t>7</w:t>
+        <w:t>8</w:t>
       </w:r>
       <w:r>
         <w:t>]</w:t>
@@ -4954,13 +5104,8 @@
         <w:br/>
       </w:r>
       <w:r>
-        <w:t xml:space="preserve">View </w:t>
-      </w:r>
-      <w:proofErr w:type="spellStart"/>
-      <w:r>
-        <w:t>replication</w:t>
-      </w:r>
-      <w:proofErr w:type="spellEnd"/>
+        <w:t>Java SDK 2.2 (inkl. Unterpunkte)</w:t>
+      </w:r>
       <w:r>
         <w:t xml:space="preserve"> </w:t>
       </w:r>
@@ -4978,13 +5123,12 @@
       <w:r>
         <w:t xml:space="preserve"> </w:t>
       </w:r>
-      <w:hyperlink r:id="rId20" w:history="1">
+      <w:hyperlink r:id="rId21" w:history="1">
         <w:r>
           <w:rPr>
             <w:rStyle w:val="Hyperlink"/>
-            <w:lang w:val="de-AT" w:eastAsia="zh-CN" w:bidi="hi-IN"/>
-          </w:rPr>
-          <w:t>http://developer.couchbase.com/documentation/server/4.1/indexes/mapreduce-view-replication.html</w:t>
+          </w:rPr>
+          <w:t>http://developer.couchbase.com/documentation/server/4.1/sdks/java-2.2/java-intro.html</w:t>
         </w:r>
       </w:hyperlink>
       <w:r>
@@ -5013,8 +5157,8 @@
       </w:r>
     </w:p>
     <w:sectPr>
-      <w:headerReference w:type="default" r:id="rId21"/>
-      <w:footerReference w:type="default" r:id="rId22"/>
+      <w:headerReference w:type="default" r:id="rId22"/>
+      <w:footerReference w:type="default" r:id="rId23"/>
       <w:pgSz w:w="11906" w:h="16838"/>
       <w:pgMar w:top="1689" w:right="1134" w:bottom="1689" w:left="1134" w:header="1134" w:footer="1134" w:gutter="0"/>
       <w:cols w:space="720"/>
@@ -5103,7 +5247,7 @@
         <w:sz w:val="20"/>
         <w:szCs w:val="20"/>
       </w:rPr>
-      <w:t>13</w:t>
+      <w:t>9</w:t>
     </w:r>
     <w:r>
       <w:rPr>
@@ -5200,6 +5344,7 @@
     <w:lvl w:ilvl="0">
       <w:start w:val="1"/>
       <w:numFmt w:val="decimal"/>
+      <w:pStyle w:val="berschrift1"/>
       <w:lvlText w:val="%1"/>
       <w:lvlJc w:val="left"/>
       <w:pPr>
@@ -5212,6 +5357,7 @@
     <w:lvl w:ilvl="1">
       <w:start w:val="1"/>
       <w:numFmt w:val="decimal"/>
+      <w:pStyle w:val="berschrift2"/>
       <w:lvlText w:val="%1.%2"/>
       <w:lvlJc w:val="left"/>
       <w:pPr>
@@ -5224,6 +5370,7 @@
     <w:lvl w:ilvl="2">
       <w:start w:val="1"/>
       <w:numFmt w:val="none"/>
+      <w:pStyle w:val="berschrift3"/>
       <w:suff w:val="nothing"/>
       <w:lvlText w:val=""/>
       <w:lvlJc w:val="left"/>
@@ -5237,6 +5384,7 @@
     <w:lvl w:ilvl="3">
       <w:start w:val="1"/>
       <w:numFmt w:val="none"/>
+      <w:pStyle w:val="berschrift4"/>
       <w:suff w:val="nothing"/>
       <w:lvlText w:val=""/>
       <w:lvlJc w:val="left"/>
@@ -5250,6 +5398,7 @@
     <w:lvl w:ilvl="4">
       <w:start w:val="1"/>
       <w:numFmt w:val="none"/>
+      <w:pStyle w:val="berschrift5"/>
       <w:suff w:val="nothing"/>
       <w:lvlText w:val=""/>
       <w:lvlJc w:val="left"/>
@@ -5263,6 +5412,7 @@
     <w:lvl w:ilvl="5">
       <w:start w:val="1"/>
       <w:numFmt w:val="none"/>
+      <w:pStyle w:val="berschrift6"/>
       <w:suff w:val="nothing"/>
       <w:lvlText w:val=""/>
       <w:lvlJc w:val="left"/>
@@ -5276,6 +5426,7 @@
     <w:lvl w:ilvl="6">
       <w:start w:val="1"/>
       <w:numFmt w:val="none"/>
+      <w:pStyle w:val="berschrift7"/>
       <w:suff w:val="nothing"/>
       <w:lvlText w:val=""/>
       <w:lvlJc w:val="left"/>
@@ -5289,6 +5440,7 @@
     <w:lvl w:ilvl="7">
       <w:start w:val="1"/>
       <w:numFmt w:val="none"/>
+      <w:pStyle w:val="berschrift8"/>
       <w:suff w:val="nothing"/>
       <w:lvlText w:val=""/>
       <w:lvlJc w:val="left"/>
@@ -5302,6 +5454,7 @@
     <w:lvl w:ilvl="8">
       <w:start w:val="1"/>
       <w:numFmt w:val="none"/>
+      <w:pStyle w:val="berschrift9"/>
       <w:suff w:val="nothing"/>
       <w:lvlText w:val=""/>
       <w:lvlJc w:val="left"/>
@@ -5321,6 +5474,7 @@
     <w:lvl w:ilvl="0">
       <w:start w:val="1"/>
       <w:numFmt w:val="decimal"/>
+      <w:pStyle w:val="Heading10"/>
       <w:lvlText w:val="%1"/>
       <w:lvlJc w:val="left"/>
       <w:pPr>
@@ -6232,7 +6386,6 @@
     <w:rPr>
       <w:color w:val="000080"/>
       <w:u w:val="single"/>
-      <w:lang/>
     </w:rPr>
   </w:style>
   <w:style w:type="character" w:customStyle="1" w:styleId="IndexLink">

</xml_diff>